<commit_message>
add final version of ML interview practice
</commit_message>
<xml_diff>
--- a/projects/careerdev/MLInterviewPractice.docx
+++ b/projects/careerdev/MLInterviewPractice.docx
@@ -317,88 +317,107 @@
         <w:ind w:left="720"/>
       </w:pPr>
       <w:r>
-        <w:t>W</w:t>
-      </w:r>
-      <w:r>
-        <w:t>e</w:t>
-      </w:r>
-      <w:r>
-        <w:t xml:space="preserve"> can use unsupervised machine learning method </w:t>
-      </w:r>
-      <w:r>
-        <w:t>called Latent semantic analysis (LSA) which is one of natural language processing techniques based on singular value decomposition (SVD).</w:t>
-      </w:r>
-      <w:r>
+        <w:t>As my understanding, t</w:t>
+      </w:r>
+      <w:r>
+        <w:t xml:space="preserve">his is </w:t>
+      </w:r>
+      <w:r>
+        <w:t xml:space="preserve">a </w:t>
+      </w:r>
+      <w:r>
+        <w:t xml:space="preserve">kind of topic modeling problem, </w:t>
+      </w:r>
+      <w:r>
+        <w:t>I would</w:t>
+      </w:r>
+      <w:r>
+        <w:t xml:space="preserve"> use unsupervised machine learning method </w:t>
+      </w:r>
+      <w:r>
+        <w:t xml:space="preserve">called Latent semantic analysis (LSA) which is one of natural language processing techniques based on singular value decomposition (SVD). </w:t>
+      </w:r>
+      <w:r>
+        <w:t>Specifically, t</w:t>
+      </w:r>
+      <w:r>
+        <w:t xml:space="preserve">weets can be transformed and TF-IDF information of each tweets will be extracted. Then we can </w:t>
+      </w:r>
+      <w:r>
+        <w:t>cluster</w:t>
+      </w:r>
+      <w:r>
+        <w:t xml:space="preserve"> the tweets based on the TF-IDF data by using </w:t>
+      </w:r>
+      <w:r>
+        <w:t xml:space="preserve">clustering algorithms which primarily have hierarchical, partitioning and density-based three methods. </w:t>
+      </w:r>
+      <w:r>
+        <w:t>It is common practice to test a variety of different clustering algorithms.</w:t>
+      </w:r>
+      <w:r>
+        <w:rPr>
+          <w:color w:val="2A2A2A"/>
+          <w:shd w:val="clear" w:color="auto" w:fill="FFFFFF"/>
+        </w:rPr>
         <w:t xml:space="preserve"> </w:t>
       </w:r>
       <w:r>
-        <w:t>Specifically, t</w:t>
-      </w:r>
-      <w:r>
-        <w:t xml:space="preserve">weets can be transformed and TF-IDF information of each tweets will be extracted. Then we can </w:t>
-      </w:r>
-      <w:r>
-        <w:t>cluster</w:t>
-      </w:r>
-      <w:r>
-        <w:t xml:space="preserve"> the tweets based on the TF-IDF data by using K-mean classification method.  Once the classes ha</w:t>
-      </w:r>
-      <w:r>
-        <w:t>ve</w:t>
-      </w:r>
-      <w:r>
-        <w:t xml:space="preserve"> been determined for the </w:t>
-      </w:r>
-      <w:r>
-        <w:t>collected</w:t>
-      </w:r>
-      <w:r>
-        <w:t xml:space="preserve"> tweets,</w:t>
-      </w:r>
-      <w:r>
-        <w:t xml:space="preserve"> we can use supervised machine learning method to train a classification</w:t>
+        <w:t>If conceptually different algorithms generate highly similar partitions, this is a good indicator that actual structure has been discovered.</w:t>
       </w:r>
       <w:r>
         <w:t xml:space="preserve"> </w:t>
       </w:r>
       <w:r>
-        <w:t xml:space="preserve">model. The model can be validated with </w:t>
-      </w:r>
-      <w:r>
-        <w:t xml:space="preserve">the </w:t>
-      </w:r>
-      <w:r>
-        <w:t xml:space="preserve">validation data set and tested with testing data. </w:t>
-      </w:r>
-      <w:r>
-        <w:t xml:space="preserve">This whole method also </w:t>
-      </w:r>
-      <w:r>
-        <w:t>Once the model is established, any new tweet</w:t>
-      </w:r>
-      <w:r>
-        <w:t xml:space="preserve"> can be </w:t>
-      </w:r>
-      <w:r>
-        <w:t>classified</w:t>
-      </w:r>
-      <w:r>
-        <w:t xml:space="preserve"> based on </w:t>
-      </w:r>
-      <w:r>
-        <w:t xml:space="preserve">its </w:t>
-      </w:r>
-      <w:r>
-        <w:t xml:space="preserve">TF-IDF data using </w:t>
-      </w:r>
-      <w:r>
-        <w:t>the established classification model.</w:t>
-      </w:r>
-    </w:p>
-    <w:p>
-      <w:pPr>
-        <w:ind w:left="360"/>
-      </w:pPr>
+        <w:t xml:space="preserve">A good clustering must satisfy one or more of the following criteria depends on what clustering algorithm do you use. 1. Small intra-cluster variation 2. Neighboring data belong to the same cluster and 3. </w:t>
+      </w:r>
+      <w:r>
+        <w:t>Inter-cluster</w:t>
+      </w:r>
+      <w:r>
+        <w:t xml:space="preserve"> separation. Therefore, i</w:t>
+      </w:r>
+      <w:r>
+        <w:t xml:space="preserve">t is very import to verify the significance of </w:t>
+      </w:r>
+      <w:r>
+        <w:lastRenderedPageBreak/>
+        <w:t>your individual clusters in terms of the underlying data</w:t>
+      </w:r>
+      <w:r>
+        <w:t xml:space="preserve"> </w:t>
+      </w:r>
+      <w:r>
+        <w:t xml:space="preserve">distribution with a validation step. </w:t>
+      </w:r>
+      <w:r>
+        <w:t xml:space="preserve">Since there are benchmark data available for </w:t>
+      </w:r>
+      <w:hyperlink r:id="rId5" w:history="1">
+        <w:r>
+          <w:rPr>
+            <w:rStyle w:val="Hyperlink"/>
+          </w:rPr>
+          <w:t>tweet classification</w:t>
+        </w:r>
+      </w:hyperlink>
+      <w:r>
+        <w:t>, an external validation would be more appropriate.</w:t>
+      </w:r>
+    </w:p>
+    <w:p>
+      <w:pPr>
+        <w:ind w:left="720"/>
+      </w:pPr>
+      <w:r>
+        <w:t xml:space="preserve">Visual.AI uses advanced machine learning techniques to </w:t>
+      </w:r>
+      <w:r>
+        <w:t xml:space="preserve">automatically deploy optimized thumbnails for your client’s content in real time. </w:t>
+      </w:r>
+      <w:r>
+        <w:t>I can imagine that visual.ai might use clustering to implement this feature and I’d live to learn more about it, and help improve it in any way I can contribute.</w:t>
+      </w:r>
     </w:p>
     <w:p>
       <w:pPr>
@@ -408,7 +427,6 @@
         </w:numPr>
       </w:pPr>
       <w:r>
-        <w:lastRenderedPageBreak/>
         <w:t>In a classification setting, given a dataset of labeled examples and a machine learning model you're trying to fit, describe a strategy to detect and prevent overfitting.</w:t>
       </w:r>
     </w:p>
@@ -529,22 +547,17 @@
         <w:t xml:space="preserve"> k-fold cross validation. </w:t>
       </w:r>
       <w:r>
-        <w:t xml:space="preserve">Increasing the size of data set is another way to solve the overfitting problem. </w:t>
+        <w:t xml:space="preserve">Increasing the size of data set is </w:t>
+      </w:r>
+      <w:r>
+        <w:t>very helpful</w:t>
+      </w:r>
+      <w:r>
+        <w:t xml:space="preserve"> to solve the overfitting problem. </w:t>
       </w:r>
       <w:r>
         <w:t xml:space="preserve"> </w:t>
       </w:r>
-      <w:r>
-        <w:t xml:space="preserve">For unbalanced classification problem, one should pay attention to what metric is more appropriate. For example, breast cancer prediction and credit card fraud detection, the accuracy is always very high and </w:t>
-      </w:r>
-      <w:r>
-        <w:t xml:space="preserve">the accuracy itself only reflects the underlying class distribution. </w:t>
-      </w:r>
-    </w:p>
-    <w:p>
-      <w:pPr>
-        <w:ind w:left="720"/>
-      </w:pPr>
     </w:p>
     <w:p>
       <w:pPr>
@@ -703,7 +716,28 @@
         <w:t xml:space="preserve"> because this the favorable action</w:t>
       </w:r>
       <w:r>
-        <w:t xml:space="preserve">. We also need a learning table </w:t>
+        <w:t xml:space="preserve">. </w:t>
+      </w:r>
+      <w:r>
+        <w:t xml:space="preserve">Meanwhile, </w:t>
+      </w:r>
+      <w:r>
+        <w:t xml:space="preserve">the commands do not make sense (e.g. one </w:t>
+      </w:r>
+      <w:r>
+        <w:t xml:space="preserve">has </w:t>
+      </w:r>
+      <w:r>
+        <w:t>to selected a surface to smooth it) will be penalized</w:t>
+      </w:r>
+      <w:r>
+        <w:t xml:space="preserve"> with a negative score</w:t>
+      </w:r>
+      <w:r>
+        <w:t xml:space="preserve">. </w:t>
+      </w:r>
+      <w:r>
+        <w:t xml:space="preserve">We also need a learning table </w:t>
       </w:r>
       <w:r>
         <w:t xml:space="preserve">(Q-table) </w:t>
@@ -727,7 +761,11 @@
         <w:t xml:space="preserve">The Q score for a given state(s) and action (a) </w:t>
       </w:r>
       <w:r>
-        <w:t>reflect the current reward ® plus the maximum discounted (</w:t>
+        <w:t xml:space="preserve">reflect the current reward ® plus the </w:t>
+      </w:r>
+      <w:r>
+        <w:lastRenderedPageBreak/>
+        <w:t>maximum discounted (</w:t>
       </w:r>
       <w:r>
         <w:rPr>
@@ -937,7 +975,6 @@
         </w:numPr>
       </w:pPr>
       <w:r>
-        <w:lastRenderedPageBreak/>
         <w:t>Give an example of a situation where regularization is necessary for learning a good model. How about one where regularization doesn't make sense?</w:t>
       </w:r>
     </w:p>
@@ -1741,62 +1778,6 @@
         <w:rPr>
           <w:rFonts w:eastAsiaTheme="minorEastAsia"/>
         </w:rPr>
-        <w:t>Regu</w:t>
-      </w:r>
-      <w:r>
-        <w:rPr>
-          <w:rFonts w:eastAsiaTheme="minorEastAsia"/>
-        </w:rPr>
-        <w:t>larization is wildly used especially when the data is high-dimensional</w:t>
-      </w:r>
-      <w:r>
-        <w:rPr>
-          <w:rFonts w:eastAsiaTheme="minorEastAsia"/>
-        </w:rPr>
-        <w:t>. Regularization can be applied in</w:t>
-      </w:r>
-      <w:r>
-        <w:rPr>
-          <w:rFonts w:eastAsiaTheme="minorEastAsia"/>
-        </w:rPr>
-        <w:t xml:space="preserve"> many algorithms </w:t>
-      </w:r>
-      <w:r>
-        <w:rPr>
-          <w:rFonts w:eastAsiaTheme="minorEastAsia"/>
-        </w:rPr>
-        <w:t>such as convolutional neural network</w:t>
-      </w:r>
-      <w:r>
-        <w:rPr>
-          <w:rFonts w:eastAsiaTheme="minorEastAsia"/>
-        </w:rPr>
-        <w:t>, support vector machine</w:t>
-      </w:r>
-      <w:r>
-        <w:rPr>
-          <w:rFonts w:eastAsiaTheme="minorEastAsia"/>
-        </w:rPr>
-        <w:t xml:space="preserve">, Linear regression, Logistic regression and </w:t>
-      </w:r>
-      <w:r>
-        <w:rPr>
-          <w:rFonts w:eastAsiaTheme="minorEastAsia"/>
-        </w:rPr>
-        <w:t xml:space="preserve">k nearest neighbor classifier. </w:t>
-      </w:r>
-    </w:p>
-    <w:p>
-      <w:pPr>
-        <w:ind w:left="720"/>
-        <w:rPr>
-          <w:rFonts w:eastAsiaTheme="minorEastAsia"/>
-        </w:rPr>
-      </w:pPr>
-      <w:r>
-        <w:rPr>
-          <w:rFonts w:eastAsiaTheme="minorEastAsia"/>
-        </w:rPr>
         <w:t xml:space="preserve">Suppose </w:t>
       </w:r>
       <w:r>
@@ -1889,14 +1870,12 @@
         </w:rPr>
         <w:t xml:space="preserve"> regularization can make it </w:t>
       </w:r>
-      <w:proofErr w:type="spellStart"/>
-      <w:r>
-        <w:rPr>
-          <w:rFonts w:eastAsiaTheme="minorEastAsia"/>
-        </w:rPr>
-        <w:t>invertable</w:t>
-      </w:r>
-      <w:proofErr w:type="spellEnd"/>
+      <w:r>
+        <w:rPr>
+          <w:rFonts w:eastAsiaTheme="minorEastAsia"/>
+        </w:rPr>
+        <w:t>invertible</w:t>
+      </w:r>
       <w:r>
         <w:rPr>
           <w:rFonts w:eastAsiaTheme="minorEastAsia"/>
@@ -1907,12 +1886,112 @@
     <w:p>
       <w:pPr>
         <w:ind w:left="720"/>
+        <w:rPr>
+          <w:rFonts w:eastAsiaTheme="minorEastAsia"/>
+        </w:rPr>
       </w:pPr>
       <w:r>
         <w:rPr>
           <w:rFonts w:eastAsiaTheme="minorEastAsia"/>
         </w:rPr>
         <w:t>However, regularization can fail when the model errors are correlated or the number of features equals the number of instances.</w:t>
+      </w:r>
+    </w:p>
+    <w:p>
+      <w:pPr>
+        <w:ind w:left="720"/>
+        <w:rPr>
+          <w:rFonts w:eastAsiaTheme="minorEastAsia"/>
+        </w:rPr>
+      </w:pPr>
+      <w:r>
+        <w:rPr>
+          <w:rFonts w:eastAsiaTheme="minorEastAsia"/>
+        </w:rPr>
+        <w:t xml:space="preserve">In certain setting, regularization might not be necessary. For example, if the training data is </w:t>
+      </w:r>
+      <w:r>
+        <w:rPr>
+          <w:rFonts w:eastAsiaTheme="minorEastAsia"/>
+        </w:rPr>
+        <w:t>large enough and you only have relative small number of features.</w:t>
+      </w:r>
+    </w:p>
+    <w:p>
+      <w:pPr>
+        <w:ind w:left="720"/>
+      </w:pPr>
+      <w:r>
+        <w:rPr>
+          <w:rFonts w:eastAsiaTheme="minorEastAsia"/>
+        </w:rPr>
+        <w:t xml:space="preserve">Regularization is wildly used especially when the data is high-dimensional. Regularization can be applied in many algorithms such as convolutional neural network, support vector machine, Linear regression, Logistic regression and k nearest neighbor classifier. </w:t>
+      </w:r>
+      <w:r>
+        <w:rPr>
+          <w:rFonts w:eastAsiaTheme="minorEastAsia"/>
+        </w:rPr>
+        <w:t>As Vizual.AI mainly works on images and videos</w:t>
+      </w:r>
+      <w:r>
+        <w:rPr>
+          <w:rFonts w:eastAsiaTheme="minorEastAsia"/>
+        </w:rPr>
+        <w:t xml:space="preserve"> which are considered as</w:t>
+      </w:r>
+      <w:r>
+        <w:rPr>
+          <w:rFonts w:eastAsiaTheme="minorEastAsia"/>
+        </w:rPr>
+        <w:t xml:space="preserve"> high-dimensional data. </w:t>
+      </w:r>
+      <w:r>
+        <w:rPr>
+          <w:rFonts w:eastAsiaTheme="minorEastAsia"/>
+        </w:rPr>
+        <w:t>R</w:t>
+      </w:r>
+      <w:r>
+        <w:rPr>
+          <w:rFonts w:eastAsiaTheme="minorEastAsia"/>
+        </w:rPr>
+        <w:t xml:space="preserve">egularization </w:t>
+      </w:r>
+      <w:r>
+        <w:rPr>
+          <w:rFonts w:eastAsiaTheme="minorEastAsia"/>
+        </w:rPr>
+        <w:t>c</w:t>
+      </w:r>
+      <w:r>
+        <w:rPr>
+          <w:rFonts w:eastAsiaTheme="minorEastAsia"/>
+        </w:rPr>
+        <w:t xml:space="preserve">ould be </w:t>
+      </w:r>
+      <w:r>
+        <w:rPr>
+          <w:rFonts w:eastAsiaTheme="minorEastAsia"/>
+        </w:rPr>
+        <w:t>a potential</w:t>
+      </w:r>
+      <w:r>
+        <w:rPr>
+          <w:rFonts w:eastAsiaTheme="minorEastAsia"/>
+        </w:rPr>
+        <w:t xml:space="preserve"> tool for controlling overfitting when training a</w:t>
+      </w:r>
+      <w:r>
+        <w:rPr>
+          <w:rFonts w:eastAsiaTheme="minorEastAsia"/>
+        </w:rPr>
+        <w:t>ny</w:t>
+      </w:r>
+      <w:r>
+        <w:rPr>
+          <w:rFonts w:eastAsiaTheme="minorEastAsia"/>
+        </w:rPr>
+        <w:t xml:space="preserve"> new model.</w:t>
       </w:r>
     </w:p>
     <w:p>
@@ -1957,83 +2036,154 @@
         <w:t xml:space="preserve">a customer segmentation </w:t>
       </w:r>
       <w:r>
-        <w:t xml:space="preserve">should perform </w:t>
-      </w:r>
-      <w:r>
-        <w:t>according to the purchase history of each customer.</w:t>
+        <w:t xml:space="preserve">(clustering) </w:t>
+      </w:r>
+      <w:r>
+        <w:t>cou</w:t>
+      </w:r>
+      <w:r>
+        <w:t xml:space="preserve">ld perform </w:t>
+      </w:r>
+      <w:r>
+        <w:t>a</w:t>
+      </w:r>
+      <w:r>
+        <w:t>ccording to the purchase history</w:t>
+      </w:r>
+      <w:r>
+        <w:t xml:space="preserve"> (catalog of store item)</w:t>
+      </w:r>
+      <w:r>
+        <w:t xml:space="preserve"> of each customer.</w:t>
       </w:r>
       <w:r>
         <w:t xml:space="preserve"> </w:t>
       </w:r>
       <w:r>
+        <w:t xml:space="preserve">The detailed steps </w:t>
+      </w:r>
+      <w:r>
+        <w:lastRenderedPageBreak/>
+        <w:t xml:space="preserve">include </w:t>
+      </w:r>
+      <w:r>
+        <w:t xml:space="preserve">normalization, </w:t>
+      </w:r>
+      <w:r>
+        <w:t xml:space="preserve">feature </w:t>
+      </w:r>
+      <w:r>
+        <w:t xml:space="preserve">transformation and </w:t>
+      </w:r>
+      <w:r>
+        <w:t xml:space="preserve">selection, </w:t>
+      </w:r>
+      <w:r>
+        <w:t xml:space="preserve">and </w:t>
+      </w:r>
+      <w:r>
+        <w:t>clustering.</w:t>
+      </w:r>
+      <w:r>
         <w:t xml:space="preserve"> </w:t>
       </w:r>
       <w:r>
+        <w:t xml:space="preserve">This engineered </w:t>
+      </w:r>
+      <w:r>
+        <w:t xml:space="preserve">‘customer segment’ </w:t>
+      </w:r>
+      <w:r>
+        <w:t>feature</w:t>
+      </w:r>
+      <w:r>
+        <w:t xml:space="preserve"> can be added as a label of a customer. </w:t>
+      </w:r>
+      <w:r>
         <w:t>Since the aim is to send the right coupons to the right customers</w:t>
       </w:r>
       <w:r>
-        <w:t xml:space="preserve"> and maximize the return on investment ROI</w:t>
-      </w:r>
-      <w:r>
-        <w:t>, the relevant dimensions</w:t>
-      </w:r>
-      <w:r>
-        <w:t xml:space="preserve"> for such a segmentation</w:t>
-      </w:r>
-      <w:r>
-        <w:t xml:space="preserve"> c</w:t>
-      </w:r>
-      <w:r>
-        <w:t>an</w:t>
-      </w:r>
-      <w:r>
-        <w:t xml:space="preserve"> include customer needs, channel preferences, interests in specific product features, </w:t>
-      </w:r>
-      <w:r>
-        <w:t xml:space="preserve">and </w:t>
-      </w:r>
-      <w:r>
-        <w:t xml:space="preserve">customer values. </w:t>
-      </w:r>
-      <w:r>
-        <w:t>For example, customers who used to purchase with coupons could be pote</w:t>
-      </w:r>
-      <w:r>
-        <w:t xml:space="preserve">ntially a good target customer. Customers who purchase baby stuff regularly could potentially like a coupon for baby stuff. </w:t>
-      </w:r>
-      <w:r>
-        <w:t xml:space="preserve">The customer segmentation helps identify a list of top customer segments. </w:t>
-      </w:r>
-    </w:p>
-    <w:p>
-      <w:pPr>
-        <w:ind w:left="720"/>
-      </w:pPr>
-      <w:r>
-        <w:t>When implement a process</w:t>
-      </w:r>
-      <w:r>
-        <w:t>/system</w:t>
-      </w:r>
-      <w:bookmarkStart w:id="0" w:name="_GoBack"/>
-      <w:bookmarkEnd w:id="0"/>
-      <w:r>
-        <w:t xml:space="preserve">, we </w:t>
-      </w:r>
-      <w:r>
-        <w:t xml:space="preserve">can build predictive models to calculate the expected ROI for each process and pick the one with the highest expected ROI. </w:t>
-      </w:r>
-      <w:r>
-        <w:t>To measure</w:t>
-      </w:r>
-      <w:r>
-        <w:t xml:space="preserve"> the performance of the system, w</w:t>
-      </w:r>
-      <w:r>
-        <w:t xml:space="preserve">e can use A/B test to </w:t>
-      </w:r>
-      <w:r>
-        <w:t>test how well the systems is performing.</w:t>
+        <w:t xml:space="preserve"> and ma</w:t>
+      </w:r>
+      <w:r>
+        <w:t>ximize the return on investment</w:t>
+      </w:r>
+      <w:r>
+        <w:t xml:space="preserve">, </w:t>
+      </w:r>
+      <w:r>
+        <w:t>we should consider how the different groups of customers, the customer segments, response to the coupons they received.</w:t>
+      </w:r>
+      <w:r>
+        <w:t xml:space="preserve"> </w:t>
+      </w:r>
+      <w:r>
+        <w:t>Specifically, I would</w:t>
+      </w:r>
+      <w:r>
+        <w:t xml:space="preserve"> first generate a model which predict the sale growth across different segment</w:t>
+      </w:r>
+      <w:r>
+        <w:t>s</w:t>
+      </w:r>
+      <w:r>
+        <w:t xml:space="preserve">. Then </w:t>
+      </w:r>
+      <w:r>
+        <w:t>I would</w:t>
+      </w:r>
+      <w:r>
+        <w:t xml:space="preserve"> compare if the sale growth </w:t>
+      </w:r>
+      <w:r>
+        <w:t>reach the goal with and without coupons.</w:t>
+      </w:r>
+    </w:p>
+    <w:p>
+      <w:pPr>
+        <w:ind w:left="720"/>
+      </w:pPr>
+      <w:r>
+        <w:t xml:space="preserve">To </w:t>
+      </w:r>
+      <w:r>
+        <w:t>compare the response of different customer segments</w:t>
+      </w:r>
+      <w:r>
+        <w:t xml:space="preserve">, </w:t>
+      </w:r>
+      <w:r>
+        <w:t>I would</w:t>
+      </w:r>
+      <w:r>
+        <w:t xml:space="preserve"> use A/B test</w:t>
+      </w:r>
+      <w:r>
+        <w:t>.</w:t>
+      </w:r>
+      <w:r>
+        <w:t xml:space="preserve"> We can assume that customers for different segments response equally. The</w:t>
+      </w:r>
+      <w:r>
+        <w:t xml:space="preserve">n </w:t>
+      </w:r>
+      <w:r>
+        <w:t xml:space="preserve">to test out if our assumption is right, </w:t>
+      </w:r>
+      <w:r>
+        <w:t xml:space="preserve">the </w:t>
+      </w:r>
+      <w:r>
+        <w:t>response fro</w:t>
+      </w:r>
+      <w:r>
+        <w:t>m each segment will be compared by using</w:t>
+      </w:r>
+      <w:r>
+        <w:t xml:space="preserve"> </w:t>
+      </w:r>
+      <w:r>
+        <w:t>Statistical analysis.</w:t>
       </w:r>
     </w:p>
     <w:p>
@@ -2044,7 +2194,6 @@
         </w:numPr>
       </w:pPr>
       <w:r>
-        <w:lastRenderedPageBreak/>
         <w:t>If you were hired for your machine learning position starting today, how do you see your role evolving over the next year? What are your long-term career goals, and how does this position help you achieve them?</w:t>
       </w:r>
     </w:p>
@@ -2073,7 +2222,19 @@
         <w:ind w:left="720"/>
       </w:pPr>
       <w:r>
-        <w:t xml:space="preserve">For the coming next year, I will spend my time on understanding the business </w:t>
+        <w:t xml:space="preserve">For the coming next year, I </w:t>
+      </w:r>
+      <w:r>
+        <w:t>would</w:t>
+      </w:r>
+      <w:r>
+        <w:t xml:space="preserve"> </w:t>
+      </w:r>
+      <w:r>
+        <w:t xml:space="preserve">like to </w:t>
+      </w:r>
+      <w:r>
+        <w:t xml:space="preserve">spend my time on understanding the business </w:t>
       </w:r>
       <w:r>
         <w:t>economics, user motivation and related contextual information</w:t>
@@ -2176,25 +2337,63 @@
         <w:t xml:space="preserve"> help me quickly adapt the new environment. </w:t>
       </w:r>
       <w:r>
-        <w:t>This position provide</w:t>
+        <w:t>I see my role</w:t>
+      </w:r>
+      <w:r>
+        <w:t xml:space="preserve"> in </w:t>
+      </w:r>
+      <w:r>
+        <w:t>envisioning, designing, coding, testing and improving algorithms</w:t>
+      </w:r>
+      <w:r>
+        <w:t xml:space="preserve">, </w:t>
+      </w:r>
+      <w:r>
+        <w:t>which are central to your mission</w:t>
+      </w:r>
+      <w:r>
+        <w:t xml:space="preserve"> of increasing client’s click-through rates via operating a cloud-based visual content optimization platform</w:t>
+      </w:r>
+      <w:r>
+        <w:t>.</w:t>
+      </w:r>
+      <w:r>
+        <w:t xml:space="preserve"> </w:t>
+      </w:r>
+      <w:r>
+        <w:t xml:space="preserve">I am particularly interested in computer vision and had just completed a </w:t>
+      </w:r>
+      <w:r>
+        <w:t>project</w:t>
+      </w:r>
+      <w:bookmarkStart w:id="0" w:name="_GoBack"/>
+      <w:bookmarkEnd w:id="0"/>
+      <w:r>
+        <w:t xml:space="preserve"> of establishing a facial recognition system. This position provide</w:t>
       </w:r>
       <w:r>
         <w:t>s</w:t>
       </w:r>
       <w:r>
-        <w:t xml:space="preserve"> a platform where I can apply my </w:t>
-      </w:r>
-      <w:r>
-        <w:t>knowledge</w:t>
-      </w:r>
-      <w:r>
-        <w:t xml:space="preserve"> in </w:t>
-      </w:r>
-      <w:r>
-        <w:t>envisioning, designing, coding, testing and improving algorithms which are central to your mission.</w:t>
+        <w:t xml:space="preserve"> a</w:t>
+      </w:r>
+      <w:r>
+        <w:t>n</w:t>
       </w:r>
       <w:r>
         <w:t xml:space="preserve"> </w:t>
+      </w:r>
+      <w:r>
+        <w:t>idea</w:t>
+      </w:r>
+      <w:r>
+        <w:t xml:space="preserve"> platform </w:t>
+      </w:r>
+      <w:r>
+        <w:t xml:space="preserve">for me </w:t>
+      </w:r>
+      <w:r>
+        <w:t xml:space="preserve">to pursue my interest in this regard. </w:t>
       </w:r>
     </w:p>
     <w:p/>
@@ -2763,6 +2962,57 @@
       <w:color w:val="808080"/>
     </w:rPr>
   </w:style>
+  <w:style w:type="character" w:styleId="Hyperlink">
+    <w:name w:val="Hyperlink"/>
+    <w:basedOn w:val="DefaultParagraphFont"/>
+    <w:uiPriority w:val="99"/>
+    <w:unhideWhenUsed/>
+    <w:rsid w:val="00A2082D"/>
+    <w:rPr>
+      <w:color w:val="0563C1" w:themeColor="hyperlink"/>
+      <w:u w:val="single"/>
+    </w:rPr>
+  </w:style>
+  <w:style w:type="character" w:styleId="Mention">
+    <w:name w:val="Mention"/>
+    <w:basedOn w:val="DefaultParagraphFont"/>
+    <w:uiPriority w:val="99"/>
+    <w:semiHidden/>
+    <w:unhideWhenUsed/>
+    <w:rsid w:val="00A2082D"/>
+    <w:rPr>
+      <w:color w:val="2B579A"/>
+      <w:shd w:val="clear" w:color="auto" w:fill="E6E6E6"/>
+    </w:rPr>
+  </w:style>
+  <w:style w:type="character" w:customStyle="1" w:styleId="apple-converted-space">
+    <w:name w:val="apple-converted-space"/>
+    <w:basedOn w:val="DefaultParagraphFont"/>
+    <w:rsid w:val="00772821"/>
+  </w:style>
+  <w:style w:type="character" w:styleId="Emphasis">
+    <w:name w:val="Emphasis"/>
+    <w:basedOn w:val="DefaultParagraphFont"/>
+    <w:uiPriority w:val="20"/>
+    <w:qFormat/>
+    <w:rsid w:val="00772821"/>
+    <w:rPr>
+      <w:i/>
+      <w:iCs/>
+    </w:rPr>
+  </w:style>
+  <w:style w:type="character" w:styleId="FollowedHyperlink">
+    <w:name w:val="FollowedHyperlink"/>
+    <w:basedOn w:val="DefaultParagraphFont"/>
+    <w:uiPriority w:val="99"/>
+    <w:semiHidden/>
+    <w:unhideWhenUsed/>
+    <w:rsid w:val="0044558E"/>
+    <w:rPr>
+      <w:color w:val="954F72" w:themeColor="followedHyperlink"/>
+      <w:u w:val="single"/>
+    </w:rPr>
+  </w:style>
 </w:styles>
 </file>
 

</xml_diff>